<commit_message>
Making and Setting up Enemies
</commit_message>
<xml_diff>
--- a/Gravity Boii Runner Documentation.docx
+++ b/Gravity Boii Runner Documentation.docx
@@ -181,7 +181,6 @@
         <w:t xml:space="preserve"> += value * </w:t>
       </w:r>
       <w:proofErr w:type="spellStart"/>
-      <w:proofErr w:type="gramStart"/>
       <w:r>
         <w:rPr>
           <w:i/>
@@ -191,7 +190,6 @@
         <w:t>time.deltatime</w:t>
       </w:r>
       <w:proofErr w:type="spellEnd"/>
-      <w:proofErr w:type="gramEnd"/>
     </w:p>
     <w:p>
       <w:pPr>
@@ -227,6 +225,549 @@
         </w:rPr>
         <w:t>Touch Controls:</w:t>
       </w:r>
+    </w:p>
+    <w:p>
+      <w:pPr>
+        <w:pStyle w:val="ListParagraph"/>
+        <w:numPr>
+          <w:ilvl w:val="0"/>
+          <w:numId w:val="2"/>
+        </w:numPr>
+        <w:rPr>
+          <w:lang w:val="en-GB"/>
+        </w:rPr>
+      </w:pPr>
+      <w:r>
+        <w:rPr>
+          <w:lang w:val="en-GB"/>
+        </w:rPr>
+        <w:t xml:space="preserve">In the Update() function, you are going to check if </w:t>
+      </w:r>
+      <w:proofErr w:type="spellStart"/>
+      <w:r>
+        <w:rPr>
+          <w:i/>
+          <w:iCs/>
+          <w:lang w:val="en-GB"/>
+        </w:rPr>
+        <w:t>Input.touches.length</w:t>
+      </w:r>
+      <w:proofErr w:type="spellEnd"/>
+      <w:r>
+        <w:rPr>
+          <w:lang w:val="en-GB"/>
+        </w:rPr>
+        <w:t xml:space="preserve"> is greater than 0. This means that we have had a touch on the screen.</w:t>
+      </w:r>
+    </w:p>
+    <w:p>
+      <w:pPr>
+        <w:pStyle w:val="ListParagraph"/>
+        <w:numPr>
+          <w:ilvl w:val="0"/>
+          <w:numId w:val="2"/>
+        </w:numPr>
+        <w:rPr>
+          <w:lang w:val="en-GB"/>
+        </w:rPr>
+      </w:pPr>
+      <w:r>
+        <w:rPr>
+          <w:lang w:val="en-GB"/>
+        </w:rPr>
+        <w:t xml:space="preserve">Save the first touch in a local variable with </w:t>
+      </w:r>
+      <w:proofErr w:type="spellStart"/>
+      <w:r>
+        <w:rPr>
+          <w:i/>
+          <w:iCs/>
+          <w:lang w:val="en-GB"/>
+        </w:rPr>
+        <w:t>Input.GetTouch</w:t>
+      </w:r>
+      <w:proofErr w:type="spellEnd"/>
+      <w:r>
+        <w:rPr>
+          <w:i/>
+          <w:iCs/>
+          <w:lang w:val="en-GB"/>
+        </w:rPr>
+        <w:t>(0)</w:t>
+      </w:r>
+    </w:p>
+    <w:p>
+      <w:pPr>
+        <w:pStyle w:val="ListParagraph"/>
+        <w:numPr>
+          <w:ilvl w:val="0"/>
+          <w:numId w:val="2"/>
+        </w:numPr>
+        <w:rPr>
+          <w:lang w:val="en-GB"/>
+        </w:rPr>
+      </w:pPr>
+      <w:r>
+        <w:rPr>
+          <w:lang w:val="en-GB"/>
+        </w:rPr>
+        <w:t xml:space="preserve">Run an if that if the current phase of the touch is the beginning and then save that into a vector as the first touch </w:t>
+      </w:r>
+      <w:proofErr w:type="spellStart"/>
+      <w:r>
+        <w:rPr>
+          <w:lang w:val="en-GB"/>
+        </w:rPr>
+        <w:t>pos</w:t>
+      </w:r>
+      <w:proofErr w:type="spellEnd"/>
+    </w:p>
+    <w:p>
+      <w:pPr>
+        <w:pStyle w:val="ListParagraph"/>
+        <w:numPr>
+          <w:ilvl w:val="0"/>
+          <w:numId w:val="2"/>
+        </w:numPr>
+        <w:rPr>
+          <w:lang w:val="en-GB"/>
+        </w:rPr>
+      </w:pPr>
+      <w:r>
+        <w:rPr>
+          <w:lang w:val="en-GB"/>
+        </w:rPr>
+        <w:t xml:space="preserve">Then run another if for the end phase and save that in another vector as the second touch </w:t>
+      </w:r>
+      <w:proofErr w:type="spellStart"/>
+      <w:r>
+        <w:rPr>
+          <w:lang w:val="en-GB"/>
+        </w:rPr>
+        <w:t>pos</w:t>
+      </w:r>
+      <w:proofErr w:type="spellEnd"/>
+    </w:p>
+    <w:p>
+      <w:pPr>
+        <w:pStyle w:val="ListParagraph"/>
+        <w:numPr>
+          <w:ilvl w:val="0"/>
+          <w:numId w:val="2"/>
+        </w:numPr>
+        <w:rPr>
+          <w:lang w:val="en-GB"/>
+        </w:rPr>
+      </w:pPr>
+      <w:r>
+        <w:rPr>
+          <w:lang w:val="en-GB"/>
+        </w:rPr>
+        <w:t>The difference of the two vectors is the length of the swipe.</w:t>
+      </w:r>
+    </w:p>
+    <w:p>
+      <w:pPr>
+        <w:pStyle w:val="ListParagraph"/>
+        <w:numPr>
+          <w:ilvl w:val="0"/>
+          <w:numId w:val="2"/>
+        </w:numPr>
+        <w:rPr>
+          <w:lang w:val="en-GB"/>
+        </w:rPr>
+      </w:pPr>
+      <w:r>
+        <w:rPr>
+          <w:lang w:val="en-GB"/>
+        </w:rPr>
+        <w:t>Save the length of the swipe and then check that it is not a tap by having its magnitude not be less than a certain value.</w:t>
+      </w:r>
+    </w:p>
+    <w:p>
+      <w:pPr>
+        <w:pStyle w:val="ListParagraph"/>
+        <w:numPr>
+          <w:ilvl w:val="0"/>
+          <w:numId w:val="2"/>
+        </w:numPr>
+        <w:rPr>
+          <w:lang w:val="en-GB"/>
+        </w:rPr>
+      </w:pPr>
+      <w:r>
+        <w:rPr>
+          <w:lang w:val="en-GB"/>
+        </w:rPr>
+        <w:t xml:space="preserve">You can now use this swipe after normalising it to see what direction it was </w:t>
+      </w:r>
+    </w:p>
+    <w:p>
+      <w:pPr>
+        <w:pStyle w:val="ListParagraph"/>
+        <w:numPr>
+          <w:ilvl w:val="1"/>
+          <w:numId w:val="2"/>
+        </w:numPr>
+        <w:rPr>
+          <w:lang w:val="en-GB"/>
+        </w:rPr>
+      </w:pPr>
+      <w:r>
+        <w:rPr>
+          <w:lang w:val="en-GB"/>
+        </w:rPr>
+        <w:t>With room for error on the +- on the x axis, if the value is greater on y, it was an up swipe</w:t>
+      </w:r>
+    </w:p>
+    <w:p>
+      <w:pPr>
+        <w:pStyle w:val="ListParagraph"/>
+        <w:numPr>
+          <w:ilvl w:val="1"/>
+          <w:numId w:val="2"/>
+        </w:numPr>
+        <w:rPr>
+          <w:lang w:val="en-GB"/>
+        </w:rPr>
+      </w:pPr>
+      <w:r>
+        <w:rPr>
+          <w:lang w:val="en-GB"/>
+        </w:rPr>
+        <w:t xml:space="preserve">With room for error on the +- on the x axis, if the value is </w:t>
+      </w:r>
+      <w:r>
+        <w:rPr>
+          <w:lang w:val="en-GB"/>
+        </w:rPr>
+        <w:t>lesser</w:t>
+      </w:r>
+      <w:r>
+        <w:rPr>
+          <w:lang w:val="en-GB"/>
+        </w:rPr>
+        <w:t xml:space="preserve"> on y, it was an </w:t>
+      </w:r>
+      <w:r>
+        <w:rPr>
+          <w:lang w:val="en-GB"/>
+        </w:rPr>
+        <w:t>down</w:t>
+      </w:r>
+      <w:r>
+        <w:rPr>
+          <w:lang w:val="en-GB"/>
+        </w:rPr>
+        <w:t xml:space="preserve"> swipe</w:t>
+      </w:r>
+    </w:p>
+    <w:p>
+      <w:pPr>
+        <w:pStyle w:val="ListParagraph"/>
+        <w:numPr>
+          <w:ilvl w:val="1"/>
+          <w:numId w:val="2"/>
+        </w:numPr>
+        <w:rPr>
+          <w:lang w:val="en-GB"/>
+        </w:rPr>
+      </w:pPr>
+      <w:r>
+        <w:rPr>
+          <w:lang w:val="en-GB"/>
+        </w:rPr>
+        <w:t xml:space="preserve">With room for error on the +- on the </w:t>
+      </w:r>
+      <w:r>
+        <w:rPr>
+          <w:lang w:val="en-GB"/>
+        </w:rPr>
+        <w:t>y</w:t>
+      </w:r>
+      <w:r>
+        <w:rPr>
+          <w:lang w:val="en-GB"/>
+        </w:rPr>
+        <w:t xml:space="preserve"> axis, if the value is greater on </w:t>
+      </w:r>
+      <w:r>
+        <w:rPr>
+          <w:lang w:val="en-GB"/>
+        </w:rPr>
+        <w:t>x</w:t>
+      </w:r>
+      <w:r>
+        <w:rPr>
+          <w:lang w:val="en-GB"/>
+        </w:rPr>
+        <w:t>, it was a</w:t>
+      </w:r>
+      <w:r>
+        <w:rPr>
+          <w:lang w:val="en-GB"/>
+        </w:rPr>
+        <w:t xml:space="preserve"> right</w:t>
+      </w:r>
+      <w:r>
+        <w:rPr>
+          <w:lang w:val="en-GB"/>
+        </w:rPr>
+        <w:t xml:space="preserve"> swipe</w:t>
+      </w:r>
+    </w:p>
+    <w:p>
+      <w:pPr>
+        <w:pStyle w:val="ListParagraph"/>
+        <w:numPr>
+          <w:ilvl w:val="1"/>
+          <w:numId w:val="2"/>
+        </w:numPr>
+        <w:rPr>
+          <w:lang w:val="en-GB"/>
+        </w:rPr>
+      </w:pPr>
+      <w:r>
+        <w:rPr>
+          <w:lang w:val="en-GB"/>
+        </w:rPr>
+        <w:t xml:space="preserve">With room for error on the +- on the </w:t>
+      </w:r>
+      <w:r>
+        <w:rPr>
+          <w:lang w:val="en-GB"/>
+        </w:rPr>
+        <w:t>y</w:t>
+      </w:r>
+      <w:r>
+        <w:rPr>
+          <w:lang w:val="en-GB"/>
+        </w:rPr>
+        <w:t xml:space="preserve"> axis, if the value is </w:t>
+      </w:r>
+      <w:r>
+        <w:rPr>
+          <w:lang w:val="en-GB"/>
+        </w:rPr>
+        <w:t>lesser</w:t>
+      </w:r>
+      <w:r>
+        <w:rPr>
+          <w:lang w:val="en-GB"/>
+        </w:rPr>
+        <w:t xml:space="preserve"> on </w:t>
+      </w:r>
+      <w:r>
+        <w:rPr>
+          <w:lang w:val="en-GB"/>
+        </w:rPr>
+        <w:t>x</w:t>
+      </w:r>
+      <w:r>
+        <w:rPr>
+          <w:lang w:val="en-GB"/>
+        </w:rPr>
+        <w:t xml:space="preserve">, it was an </w:t>
+      </w:r>
+      <w:r>
+        <w:rPr>
+          <w:lang w:val="en-GB"/>
+        </w:rPr>
+        <w:t>left</w:t>
+      </w:r>
+      <w:r>
+        <w:rPr>
+          <w:lang w:val="en-GB"/>
+        </w:rPr>
+        <w:t xml:space="preserve"> swipe</w:t>
+      </w:r>
+    </w:p>
+    <w:p>
+      <w:pPr>
+        <w:rPr>
+          <w:b/>
+          <w:bCs/>
+          <w:lang w:val="en-GB"/>
+        </w:rPr>
+      </w:pPr>
+      <w:r>
+        <w:rPr>
+          <w:b/>
+          <w:bCs/>
+          <w:lang w:val="en-GB"/>
+        </w:rPr>
+        <w:t>Player Controls:</w:t>
+      </w:r>
+    </w:p>
+    <w:p>
+      <w:pPr>
+        <w:rPr>
+          <w:lang w:val="en-GB"/>
+        </w:rPr>
+      </w:pPr>
+      <w:r>
+        <w:rPr>
+          <w:lang w:val="en-GB"/>
+        </w:rPr>
+        <w:t>The player can dash a short distance vertically and shift between walls. This is handled by the same block of code.</w:t>
+      </w:r>
+    </w:p>
+    <w:p>
+      <w:pPr>
+        <w:pStyle w:val="ListParagraph"/>
+        <w:numPr>
+          <w:ilvl w:val="0"/>
+          <w:numId w:val="3"/>
+        </w:numPr>
+        <w:rPr>
+          <w:lang w:val="en-GB"/>
+        </w:rPr>
+      </w:pPr>
+      <w:r>
+        <w:rPr>
+          <w:lang w:val="en-GB"/>
+        </w:rPr>
+        <w:t>There is a timer which w</w:t>
+      </w:r>
+      <w:r>
+        <w:rPr>
+          <w:lang w:val="en-GB"/>
+        </w:rPr>
+        <w:t>ill control the movement of the player. Essentially for how long the dash will be allowed.</w:t>
+      </w:r>
+    </w:p>
+    <w:p>
+      <w:pPr>
+        <w:pStyle w:val="ListParagraph"/>
+        <w:numPr>
+          <w:ilvl w:val="0"/>
+          <w:numId w:val="3"/>
+        </w:numPr>
+        <w:rPr>
+          <w:lang w:val="en-GB"/>
+        </w:rPr>
+      </w:pPr>
+      <w:r>
+        <w:rPr>
+          <w:lang w:val="en-GB"/>
+        </w:rPr>
+        <w:t>First we will check if the player is not moving (no swipe is done). In this case we will set the velocity of the player to zero and reset the dash time.</w:t>
+      </w:r>
+    </w:p>
+    <w:p>
+      <w:pPr>
+        <w:pStyle w:val="ListParagraph"/>
+        <w:numPr>
+          <w:ilvl w:val="0"/>
+          <w:numId w:val="3"/>
+        </w:numPr>
+        <w:rPr>
+          <w:lang w:val="en-GB"/>
+        </w:rPr>
+      </w:pPr>
+      <w:r>
+        <w:rPr>
+          <w:lang w:val="en-GB"/>
+        </w:rPr>
+        <w:t>Second if the player is moving (Swipe has occurred). We will first decrement the timer with delta time and then for each case of the swipe.</w:t>
+      </w:r>
+    </w:p>
+    <w:p>
+      <w:pPr>
+        <w:pStyle w:val="ListParagraph"/>
+        <w:numPr>
+          <w:ilvl w:val="1"/>
+          <w:numId w:val="3"/>
+        </w:numPr>
+        <w:rPr>
+          <w:lang w:val="en-GB"/>
+        </w:rPr>
+      </w:pPr>
+      <w:r>
+        <w:rPr>
+          <w:lang w:val="en-GB"/>
+        </w:rPr>
+        <w:lastRenderedPageBreak/>
+        <w:t>If it is up or down. We will use vector up or vector down and multiply it with the dash speed.</w:t>
+      </w:r>
+    </w:p>
+    <w:p>
+      <w:pPr>
+        <w:pStyle w:val="ListParagraph"/>
+        <w:numPr>
+          <w:ilvl w:val="1"/>
+          <w:numId w:val="3"/>
+        </w:numPr>
+        <w:rPr>
+          <w:lang w:val="en-GB"/>
+        </w:rPr>
+      </w:pPr>
+      <w:r>
+        <w:rPr>
+          <w:lang w:val="en-GB"/>
+        </w:rPr>
+        <w:t>If it is left or right. We will use vector left or vector right and multiply it with the dash speed</w:t>
+      </w:r>
+    </w:p>
+    <w:p>
+      <w:pPr>
+        <w:rPr>
+          <w:b/>
+          <w:bCs/>
+          <w:lang w:val="en-GB"/>
+        </w:rPr>
+      </w:pPr>
+      <w:r>
+        <w:rPr>
+          <w:b/>
+          <w:bCs/>
+          <w:lang w:val="en-GB"/>
+        </w:rPr>
+        <w:t>Object Pooling</w:t>
+      </w:r>
+    </w:p>
+    <w:p>
+      <w:pPr>
+        <w:rPr>
+          <w:lang w:val="en-GB"/>
+        </w:rPr>
+      </w:pPr>
+      <w:r>
+        <w:rPr>
+          <w:lang w:val="en-GB"/>
+        </w:rPr>
+        <w:t>Object pooler is a technique used to pre-instantiate a number of game objects which can then be set to active or inactive and recycled as per use. In order set up the object pools</w:t>
+      </w:r>
+    </w:p>
+    <w:p>
+      <w:pPr>
+        <w:pStyle w:val="ListParagraph"/>
+        <w:numPr>
+          <w:ilvl w:val="0"/>
+          <w:numId w:val="4"/>
+        </w:numPr>
+        <w:rPr>
+          <w:lang w:val="en-GB"/>
+        </w:rPr>
+      </w:pPr>
+      <w:r>
+        <w:rPr>
+          <w:lang w:val="en-GB"/>
+        </w:rPr>
+        <w:t>First create a dictionary with the tags as strings and the items as a queue</w:t>
+      </w:r>
+    </w:p>
+    <w:p>
+      <w:pPr>
+        <w:pStyle w:val="ListParagraph"/>
+        <w:numPr>
+          <w:ilvl w:val="0"/>
+          <w:numId w:val="4"/>
+        </w:numPr>
+        <w:rPr>
+          <w:lang w:val="en-GB"/>
+        </w:rPr>
+      </w:pPr>
     </w:p>
     <w:p>
       <w:pPr>
@@ -248,6 +789,273 @@
 <file path=word/numbering.xml><?xml version="1.0" encoding="utf-8"?>
 <w:numbering xmlns:wpc="http://schemas.microsoft.com/office/word/2010/wordprocessingCanvas" xmlns:cx="http://schemas.microsoft.com/office/drawing/2014/chartex" xmlns:cx1="http://schemas.microsoft.com/office/drawing/2015/9/8/chartex" xmlns:cx2="http://schemas.microsoft.com/office/drawing/2015/10/21/chartex" xmlns:cx3="http://schemas.microsoft.com/office/drawing/2016/5/9/chartex" xmlns:cx4="http://schemas.microsoft.com/office/drawing/2016/5/10/chartex" xmlns:cx5="http://schemas.microsoft.com/office/drawing/2016/5/11/chartex" xmlns:cx6="http://schemas.microsoft.com/office/drawing/2016/5/12/chartex" xmlns:cx7="http://schemas.microsoft.com/office/drawing/2016/5/13/chartex" xmlns:cx8="http://schemas.microsoft.com/office/drawing/2016/5/14/chartex" xmlns:mc="http://schemas.openxmlformats.org/markup-compatibility/2006" xmlns:aink="http://schemas.microsoft.com/office/drawing/2016/ink" xmlns:am3d="http://schemas.microsoft.com/office/drawing/2017/model3d" xmlns:o="urn:schemas-microsoft-com:office:office" xmlns:r="http://schemas.openxmlformats.org/officeDocument/2006/relationships" xmlns:m="http://schemas.openxmlformats.org/officeDocument/2006/math" xmlns:v="urn:schemas-microsoft-com:vml" xmlns:wp14="http://schemas.microsoft.com/office/word/2010/wordprocessingDrawing" xmlns:wp="http://schemas.openxmlformats.org/drawingml/2006/wordprocessingDrawing" xmlns:w10="urn:schemas-microsoft-com:office:word" xmlns:w="http://schemas.openxmlformats.org/wordprocessingml/2006/main" xmlns:w14="http://schemas.microsoft.com/office/word/2010/wordml" xmlns:w15="http://schemas.microsoft.com/office/word/2012/wordml" xmlns:w16cex="http://schemas.microsoft.com/office/word/2018/wordml/cex" xmlns:w16cid="http://schemas.microsoft.com/office/word/2016/wordml/cid" xmlns:w16="http://schemas.microsoft.com/office/word/2018/wordml" xmlns:w16se="http://schemas.microsoft.com/office/word/2015/wordml/symex" xmlns:wpg="http://schemas.microsoft.com/office/word/2010/wordprocessingGroup" xmlns:wpi="http://schemas.microsoft.com/office/word/2010/wordprocessingInk" xmlns:wne="http://schemas.microsoft.com/office/word/2006/wordml" xmlns:wps="http://schemas.microsoft.com/office/word/2010/wordprocessingShape" mc:Ignorable="w14 w15 w16se w16cid w16 w16cex wp14">
   <w:abstractNum w:abstractNumId="0" w15:restartNumberingAfterBreak="0">
+    <w:nsid w:val="37CD7238"/>
+    <w:multiLevelType w:val="hybridMultilevel"/>
+    <w:tmpl w:val="55E2496A"/>
+    <w:lvl w:ilvl="0" w:tplc="0409000F">
+      <w:start w:val="1"/>
+      <w:numFmt w:val="decimal"/>
+      <w:lvlText w:val="%1."/>
+      <w:lvlJc w:val="left"/>
+      <w:pPr>
+        <w:ind w:left="720" w:hanging="360"/>
+      </w:pPr>
+      <w:rPr>
+        <w:rFonts w:hint="default"/>
+      </w:rPr>
+    </w:lvl>
+    <w:lvl w:ilvl="1" w:tplc="04090019">
+      <w:start w:val="1"/>
+      <w:numFmt w:val="lowerLetter"/>
+      <w:lvlText w:val="%2."/>
+      <w:lvlJc w:val="left"/>
+      <w:pPr>
+        <w:ind w:left="1440" w:hanging="360"/>
+      </w:pPr>
+    </w:lvl>
+    <w:lvl w:ilvl="2" w:tplc="0409001B" w:tentative="1">
+      <w:start w:val="1"/>
+      <w:numFmt w:val="lowerRoman"/>
+      <w:lvlText w:val="%3."/>
+      <w:lvlJc w:val="right"/>
+      <w:pPr>
+        <w:ind w:left="2160" w:hanging="180"/>
+      </w:pPr>
+    </w:lvl>
+    <w:lvl w:ilvl="3" w:tplc="0409000F" w:tentative="1">
+      <w:start w:val="1"/>
+      <w:numFmt w:val="decimal"/>
+      <w:lvlText w:val="%4."/>
+      <w:lvlJc w:val="left"/>
+      <w:pPr>
+        <w:ind w:left="2880" w:hanging="360"/>
+      </w:pPr>
+    </w:lvl>
+    <w:lvl w:ilvl="4" w:tplc="04090019" w:tentative="1">
+      <w:start w:val="1"/>
+      <w:numFmt w:val="lowerLetter"/>
+      <w:lvlText w:val="%5."/>
+      <w:lvlJc w:val="left"/>
+      <w:pPr>
+        <w:ind w:left="3600" w:hanging="360"/>
+      </w:pPr>
+    </w:lvl>
+    <w:lvl w:ilvl="5" w:tplc="0409001B" w:tentative="1">
+      <w:start w:val="1"/>
+      <w:numFmt w:val="lowerRoman"/>
+      <w:lvlText w:val="%6."/>
+      <w:lvlJc w:val="right"/>
+      <w:pPr>
+        <w:ind w:left="4320" w:hanging="180"/>
+      </w:pPr>
+    </w:lvl>
+    <w:lvl w:ilvl="6" w:tplc="0409000F" w:tentative="1">
+      <w:start w:val="1"/>
+      <w:numFmt w:val="decimal"/>
+      <w:lvlText w:val="%7."/>
+      <w:lvlJc w:val="left"/>
+      <w:pPr>
+        <w:ind w:left="5040" w:hanging="360"/>
+      </w:pPr>
+    </w:lvl>
+    <w:lvl w:ilvl="7" w:tplc="04090019" w:tentative="1">
+      <w:start w:val="1"/>
+      <w:numFmt w:val="lowerLetter"/>
+      <w:lvlText w:val="%8."/>
+      <w:lvlJc w:val="left"/>
+      <w:pPr>
+        <w:ind w:left="5760" w:hanging="360"/>
+      </w:pPr>
+    </w:lvl>
+    <w:lvl w:ilvl="8" w:tplc="0409001B" w:tentative="1">
+      <w:start w:val="1"/>
+      <w:numFmt w:val="lowerRoman"/>
+      <w:lvlText w:val="%9."/>
+      <w:lvlJc w:val="right"/>
+      <w:pPr>
+        <w:ind w:left="6480" w:hanging="180"/>
+      </w:pPr>
+    </w:lvl>
+  </w:abstractNum>
+  <w:abstractNum w:abstractNumId="1" w15:restartNumberingAfterBreak="0">
+    <w:nsid w:val="44507383"/>
+    <w:multiLevelType w:val="hybridMultilevel"/>
+    <w:tmpl w:val="D25247B4"/>
+    <w:lvl w:ilvl="0" w:tplc="0409000F">
+      <w:start w:val="1"/>
+      <w:numFmt w:val="decimal"/>
+      <w:lvlText w:val="%1."/>
+      <w:lvlJc w:val="left"/>
+      <w:pPr>
+        <w:ind w:left="720" w:hanging="360"/>
+      </w:pPr>
+      <w:rPr>
+        <w:rFonts w:hint="default"/>
+      </w:rPr>
+    </w:lvl>
+    <w:lvl w:ilvl="1" w:tplc="04090019" w:tentative="1">
+      <w:start w:val="1"/>
+      <w:numFmt w:val="lowerLetter"/>
+      <w:lvlText w:val="%2."/>
+      <w:lvlJc w:val="left"/>
+      <w:pPr>
+        <w:ind w:left="1440" w:hanging="360"/>
+      </w:pPr>
+    </w:lvl>
+    <w:lvl w:ilvl="2" w:tplc="0409001B" w:tentative="1">
+      <w:start w:val="1"/>
+      <w:numFmt w:val="lowerRoman"/>
+      <w:lvlText w:val="%3."/>
+      <w:lvlJc w:val="right"/>
+      <w:pPr>
+        <w:ind w:left="2160" w:hanging="180"/>
+      </w:pPr>
+    </w:lvl>
+    <w:lvl w:ilvl="3" w:tplc="0409000F" w:tentative="1">
+      <w:start w:val="1"/>
+      <w:numFmt w:val="decimal"/>
+      <w:lvlText w:val="%4."/>
+      <w:lvlJc w:val="left"/>
+      <w:pPr>
+        <w:ind w:left="2880" w:hanging="360"/>
+      </w:pPr>
+    </w:lvl>
+    <w:lvl w:ilvl="4" w:tplc="04090019" w:tentative="1">
+      <w:start w:val="1"/>
+      <w:numFmt w:val="lowerLetter"/>
+      <w:lvlText w:val="%5."/>
+      <w:lvlJc w:val="left"/>
+      <w:pPr>
+        <w:ind w:left="3600" w:hanging="360"/>
+      </w:pPr>
+    </w:lvl>
+    <w:lvl w:ilvl="5" w:tplc="0409001B" w:tentative="1">
+      <w:start w:val="1"/>
+      <w:numFmt w:val="lowerRoman"/>
+      <w:lvlText w:val="%6."/>
+      <w:lvlJc w:val="right"/>
+      <w:pPr>
+        <w:ind w:left="4320" w:hanging="180"/>
+      </w:pPr>
+    </w:lvl>
+    <w:lvl w:ilvl="6" w:tplc="0409000F" w:tentative="1">
+      <w:start w:val="1"/>
+      <w:numFmt w:val="decimal"/>
+      <w:lvlText w:val="%7."/>
+      <w:lvlJc w:val="left"/>
+      <w:pPr>
+        <w:ind w:left="5040" w:hanging="360"/>
+      </w:pPr>
+    </w:lvl>
+    <w:lvl w:ilvl="7" w:tplc="04090019" w:tentative="1">
+      <w:start w:val="1"/>
+      <w:numFmt w:val="lowerLetter"/>
+      <w:lvlText w:val="%8."/>
+      <w:lvlJc w:val="left"/>
+      <w:pPr>
+        <w:ind w:left="5760" w:hanging="360"/>
+      </w:pPr>
+    </w:lvl>
+    <w:lvl w:ilvl="8" w:tplc="0409001B" w:tentative="1">
+      <w:start w:val="1"/>
+      <w:numFmt w:val="lowerRoman"/>
+      <w:lvlText w:val="%9."/>
+      <w:lvlJc w:val="right"/>
+      <w:pPr>
+        <w:ind w:left="6480" w:hanging="180"/>
+      </w:pPr>
+    </w:lvl>
+  </w:abstractNum>
+  <w:abstractNum w:abstractNumId="2" w15:restartNumberingAfterBreak="0">
+    <w:nsid w:val="6C4433CF"/>
+    <w:multiLevelType w:val="hybridMultilevel"/>
+    <w:tmpl w:val="9C6A0440"/>
+    <w:lvl w:ilvl="0" w:tplc="0409000F">
+      <w:start w:val="1"/>
+      <w:numFmt w:val="decimal"/>
+      <w:lvlText w:val="%1."/>
+      <w:lvlJc w:val="left"/>
+      <w:pPr>
+        <w:ind w:left="720" w:hanging="360"/>
+      </w:pPr>
+      <w:rPr>
+        <w:rFonts w:hint="default"/>
+      </w:rPr>
+    </w:lvl>
+    <w:lvl w:ilvl="1" w:tplc="04090019">
+      <w:start w:val="1"/>
+      <w:numFmt w:val="lowerLetter"/>
+      <w:lvlText w:val="%2."/>
+      <w:lvlJc w:val="left"/>
+      <w:pPr>
+        <w:ind w:left="1440" w:hanging="360"/>
+      </w:pPr>
+    </w:lvl>
+    <w:lvl w:ilvl="2" w:tplc="0409001B" w:tentative="1">
+      <w:start w:val="1"/>
+      <w:numFmt w:val="lowerRoman"/>
+      <w:lvlText w:val="%3."/>
+      <w:lvlJc w:val="right"/>
+      <w:pPr>
+        <w:ind w:left="2160" w:hanging="180"/>
+      </w:pPr>
+    </w:lvl>
+    <w:lvl w:ilvl="3" w:tplc="0409000F" w:tentative="1">
+      <w:start w:val="1"/>
+      <w:numFmt w:val="decimal"/>
+      <w:lvlText w:val="%4."/>
+      <w:lvlJc w:val="left"/>
+      <w:pPr>
+        <w:ind w:left="2880" w:hanging="360"/>
+      </w:pPr>
+    </w:lvl>
+    <w:lvl w:ilvl="4" w:tplc="04090019" w:tentative="1">
+      <w:start w:val="1"/>
+      <w:numFmt w:val="lowerLetter"/>
+      <w:lvlText w:val="%5."/>
+      <w:lvlJc w:val="left"/>
+      <w:pPr>
+        <w:ind w:left="3600" w:hanging="360"/>
+      </w:pPr>
+    </w:lvl>
+    <w:lvl w:ilvl="5" w:tplc="0409001B" w:tentative="1">
+      <w:start w:val="1"/>
+      <w:numFmt w:val="lowerRoman"/>
+      <w:lvlText w:val="%6."/>
+      <w:lvlJc w:val="right"/>
+      <w:pPr>
+        <w:ind w:left="4320" w:hanging="180"/>
+      </w:pPr>
+    </w:lvl>
+    <w:lvl w:ilvl="6" w:tplc="0409000F" w:tentative="1">
+      <w:start w:val="1"/>
+      <w:numFmt w:val="decimal"/>
+      <w:lvlText w:val="%7."/>
+      <w:lvlJc w:val="left"/>
+      <w:pPr>
+        <w:ind w:left="5040" w:hanging="360"/>
+      </w:pPr>
+    </w:lvl>
+    <w:lvl w:ilvl="7" w:tplc="04090019" w:tentative="1">
+      <w:start w:val="1"/>
+      <w:numFmt w:val="lowerLetter"/>
+      <w:lvlText w:val="%8."/>
+      <w:lvlJc w:val="left"/>
+      <w:pPr>
+        <w:ind w:left="5760" w:hanging="360"/>
+      </w:pPr>
+    </w:lvl>
+    <w:lvl w:ilvl="8" w:tplc="0409001B" w:tentative="1">
+      <w:start w:val="1"/>
+      <w:numFmt w:val="lowerRoman"/>
+      <w:lvlText w:val="%9."/>
+      <w:lvlJc w:val="right"/>
+      <w:pPr>
+        <w:ind w:left="6480" w:hanging="180"/>
+      </w:pPr>
+    </w:lvl>
+  </w:abstractNum>
+  <w:abstractNum w:abstractNumId="3" w15:restartNumberingAfterBreak="0">
     <w:nsid w:val="701700E7"/>
     <w:multiLevelType w:val="hybridMultilevel"/>
     <w:tmpl w:val="6CDEFAB8"/>
@@ -337,7 +1145,16 @@
     </w:lvl>
   </w:abstractNum>
   <w:num w:numId="1">
+    <w:abstractNumId w:val="3"/>
+  </w:num>
+  <w:num w:numId="2">
+    <w:abstractNumId w:val="2"/>
+  </w:num>
+  <w:num w:numId="3">
     <w:abstractNumId w:val="0"/>
+  </w:num>
+  <w:num w:numId="4">
+    <w:abstractNumId w:val="1"/>
   </w:num>
 </w:numbering>
 </file>

</xml_diff>